<commit_message>
affinity added in the clustering service
</commit_message>
<xml_diff>
--- a/Clustering/Read Me.docx
+++ b/Clustering/Read Me.docx
@@ -8,206 +8,236 @@
         <w:autoSpaceDN w:val="0"/>
         <w:adjustRightInd w:val="0"/>
         <w:rPr>
-          <w:rFonts w:ascii="Helvetica Neue" w:hAnsi="Helvetica Neue" w:cs="Helvetica Neue"/>
+          <w:rFonts w:cstheme="minorHAnsi"/>
+          <w:b/>
+          <w:color w:val="000000"/>
+          <w:sz w:val="40"/>
+          <w:szCs w:val="40"/>
+          <w:u w:val="single"/>
+          <w:lang w:val="en-IN"/>
+        </w:rPr>
+      </w:pPr>
+      <w:r>
+        <w:rPr>
+          <w:rFonts w:cstheme="minorHAnsi"/>
+          <w:b/>
+          <w:color w:val="000000"/>
+          <w:sz w:val="40"/>
+          <w:szCs w:val="40"/>
+          <w:u w:val="single"/>
+          <w:lang w:val="en-IN"/>
+        </w:rPr>
+        <w:t>Read Me:</w:t>
+      </w:r>
+    </w:p>
+    <w:p>
+      <w:pPr>
+        <w:autoSpaceDE w:val="0"/>
+        <w:autoSpaceDN w:val="0"/>
+        <w:adjustRightInd w:val="0"/>
+        <w:rPr>
+          <w:rFonts w:cstheme="minorHAnsi"/>
           <w:color w:val="000000"/>
           <w:sz w:val="22"/>
           <w:szCs w:val="22"/>
           <w:lang w:val="en-IN"/>
         </w:rPr>
       </w:pPr>
-      <w:r>
-        <w:rPr>
-          <w:rFonts w:ascii="Helvetica Neue" w:hAnsi="Helvetica Neue" w:cs="Helvetica Neue"/>
+    </w:p>
+    <w:p>
+      <w:pPr>
+        <w:autoSpaceDE w:val="0"/>
+        <w:autoSpaceDN w:val="0"/>
+        <w:adjustRightInd w:val="0"/>
+        <w:rPr>
+          <w:rFonts w:cstheme="minorHAnsi"/>
+          <w:b/>
+          <w:color w:val="000000"/>
+          <w:sz w:val="32"/>
+          <w:szCs w:val="32"/>
+          <w:u w:val="single"/>
+          <w:lang w:val="en-IN"/>
+        </w:rPr>
+      </w:pPr>
+      <w:r>
+        <w:rPr>
+          <w:rFonts w:cstheme="minorHAnsi"/>
+          <w:b/>
+          <w:color w:val="000000"/>
+          <w:sz w:val="32"/>
+          <w:szCs w:val="32"/>
+          <w:u w:val="single"/>
+          <w:lang w:val="en-IN"/>
+        </w:rPr>
+        <w:t>To execute the Cluster for the records of GE</w:t>
+      </w:r>
+    </w:p>
+    <w:p>
+      <w:pPr>
+        <w:autoSpaceDE w:val="0"/>
+        <w:autoSpaceDN w:val="0"/>
+        <w:adjustRightInd w:val="0"/>
+        <w:rPr>
+          <w:rFonts w:cstheme="minorHAnsi"/>
           <w:color w:val="000000"/>
           <w:sz w:val="22"/>
           <w:szCs w:val="22"/>
           <w:lang w:val="en-IN"/>
         </w:rPr>
-        <w:t>Read Me:</w:t>
-      </w:r>
-    </w:p>
-    <w:p>
-      <w:pPr>
-        <w:autoSpaceDE w:val="0"/>
-        <w:autoSpaceDN w:val="0"/>
-        <w:adjustRightInd w:val="0"/>
-        <w:rPr>
-          <w:rFonts w:ascii="Helvetica Neue" w:hAnsi="Helvetica Neue" w:cs="Helvetica Neue"/>
+      </w:pPr>
+    </w:p>
+    <w:p>
+      <w:pPr>
+        <w:autoSpaceDE w:val="0"/>
+        <w:autoSpaceDN w:val="0"/>
+        <w:adjustRightInd w:val="0"/>
+        <w:rPr>
+          <w:rFonts w:cstheme="minorHAnsi"/>
+          <w:color w:val="000000"/>
+          <w:lang w:val="en-IN"/>
+        </w:rPr>
+      </w:pPr>
+      <w:r>
+        <w:rPr>
+          <w:rFonts w:cstheme="minorHAnsi"/>
+          <w:b/>
+          <w:color w:val="000000"/>
+          <w:sz w:val="28"/>
+          <w:szCs w:val="28"/>
+          <w:u w:val="single"/>
+          <w:lang w:val="en-IN"/>
+        </w:rPr>
+        <w:t>Step1</w:t>
+      </w:r>
+      <w:r>
+        <w:rPr>
+          <w:rFonts w:cstheme="minorHAnsi"/>
+          <w:b/>
           <w:color w:val="000000"/>
           <w:sz w:val="22"/>
           <w:szCs w:val="22"/>
-          <w:lang w:val="en-IN"/>
-        </w:rPr>
-      </w:pPr>
-    </w:p>
-    <w:p>
-      <w:pPr>
-        <w:autoSpaceDE w:val="0"/>
-        <w:autoSpaceDN w:val="0"/>
-        <w:adjustRightInd w:val="0"/>
-        <w:rPr>
-          <w:rFonts w:ascii="Helvetica Neue" w:hAnsi="Helvetica Neue" w:cs="Helvetica Neue"/>
+          <w:u w:val="single"/>
+          <w:lang w:val="en-IN"/>
+        </w:rPr>
+        <w:t>:</w:t>
+      </w:r>
+      <w:r>
+        <w:rPr>
+          <w:rFonts w:cstheme="minorHAnsi"/>
           <w:color w:val="000000"/>
           <w:sz w:val="22"/>
           <w:szCs w:val="22"/>
           <w:lang w:val="en-IN"/>
         </w:rPr>
-      </w:pPr>
-      <w:r>
-        <w:rPr>
-          <w:rFonts w:ascii="Helvetica Neue" w:hAnsi="Helvetica Neue" w:cs="Helvetica Neue"/>
+        <w:t xml:space="preserve"> </w:t>
+      </w:r>
+      <w:r>
+        <w:rPr>
+          <w:rFonts w:cstheme="minorHAnsi"/>
+          <w:color w:val="000000"/>
+          <w:lang w:val="en-IN"/>
+        </w:rPr>
+        <w:t xml:space="preserve">Find the </w:t>
+      </w:r>
+      <w:proofErr w:type="spellStart"/>
+      <w:r>
+        <w:rPr>
+          <w:rFonts w:cstheme="minorHAnsi"/>
+          <w:color w:val="000000"/>
+          <w:lang w:val="en-IN"/>
+        </w:rPr>
+        <w:t>ClusteringService</w:t>
+      </w:r>
+      <w:proofErr w:type="spellEnd"/>
+      <w:r>
+        <w:rPr>
+          <w:rFonts w:cstheme="minorHAnsi"/>
+          <w:color w:val="000000"/>
+          <w:lang w:val="en-IN"/>
+        </w:rPr>
+        <w:t xml:space="preserve"> module in the clustering module and execute using python.</w:t>
+      </w:r>
+    </w:p>
+    <w:p>
+      <w:pPr>
+        <w:autoSpaceDE w:val="0"/>
+        <w:autoSpaceDN w:val="0"/>
+        <w:adjustRightInd w:val="0"/>
+        <w:rPr>
+          <w:rFonts w:cstheme="minorHAnsi"/>
+          <w:color w:val="000000"/>
+          <w:lang w:val="en-IN"/>
+        </w:rPr>
+      </w:pPr>
+      <w:r>
+        <w:rPr>
+          <w:rFonts w:cstheme="minorHAnsi"/>
+          <w:color w:val="000000"/>
+          <w:lang w:val="en-IN"/>
+        </w:rPr>
+        <w:t>CMD:</w:t>
+      </w:r>
+    </w:p>
+    <w:p>
+      <w:pPr>
+        <w:autoSpaceDE w:val="0"/>
+        <w:autoSpaceDN w:val="0"/>
+        <w:adjustRightInd w:val="0"/>
+        <w:rPr>
+          <w:rFonts w:cstheme="minorHAnsi"/>
+          <w:color w:val="000000"/>
+          <w:lang w:val="en-IN"/>
+        </w:rPr>
+      </w:pPr>
+      <w:r>
+        <w:rPr>
+          <w:rFonts w:cstheme="minorHAnsi"/>
+          <w:color w:val="000000"/>
+          <w:lang w:val="en-IN"/>
+        </w:rPr>
+        <w:t>&gt;&gt;&gt; python ClusteringServiceImplementationModarator.py</w:t>
+      </w:r>
+    </w:p>
+    <w:p>
+      <w:pPr>
+        <w:autoSpaceDE w:val="0"/>
+        <w:autoSpaceDN w:val="0"/>
+        <w:adjustRightInd w:val="0"/>
+        <w:rPr>
+          <w:rFonts w:cstheme="minorHAnsi"/>
           <w:color w:val="000000"/>
           <w:sz w:val="22"/>
           <w:szCs w:val="22"/>
           <w:lang w:val="en-IN"/>
         </w:rPr>
-        <w:t>To execute the Cluster for the records of GE</w:t>
-      </w:r>
-    </w:p>
-    <w:p>
-      <w:pPr>
-        <w:autoSpaceDE w:val="0"/>
-        <w:autoSpaceDN w:val="0"/>
-        <w:adjustRightInd w:val="0"/>
-        <w:rPr>
-          <w:rFonts w:ascii="Helvetica Neue" w:hAnsi="Helvetica Neue" w:cs="Helvetica Neue"/>
-          <w:color w:val="000000"/>
-          <w:sz w:val="22"/>
-          <w:szCs w:val="22"/>
-          <w:lang w:val="en-IN"/>
-        </w:rPr>
-      </w:pPr>
-    </w:p>
-    <w:p>
-      <w:pPr>
-        <w:autoSpaceDE w:val="0"/>
-        <w:autoSpaceDN w:val="0"/>
-        <w:adjustRightInd w:val="0"/>
-        <w:rPr>
-          <w:rFonts w:ascii="Helvetica Neue" w:hAnsi="Helvetica Neue" w:cs="Helvetica Neue"/>
-          <w:color w:val="000000"/>
-          <w:sz w:val="22"/>
-          <w:szCs w:val="22"/>
-          <w:lang w:val="en-IN"/>
-        </w:rPr>
-      </w:pPr>
-      <w:r>
-        <w:rPr>
-          <w:rFonts w:ascii="Helvetica Neue" w:hAnsi="Helvetica Neue" w:cs="Helvetica Neue"/>
-          <w:color w:val="000000"/>
-          <w:sz w:val="22"/>
-          <w:szCs w:val="22"/>
-          <w:lang w:val="en-IN"/>
-        </w:rPr>
-        <w:t xml:space="preserve">Step1: Find the </w:t>
-      </w:r>
-      <w:proofErr w:type="spellStart"/>
-      <w:r>
-        <w:rPr>
-          <w:rFonts w:ascii="Helvetica Neue" w:hAnsi="Helvetica Neue" w:cs="Helvetica Neue"/>
-          <w:color w:val="000000"/>
-          <w:sz w:val="22"/>
-          <w:szCs w:val="22"/>
-          <w:lang w:val="en-IN"/>
-        </w:rPr>
-        <w:t>ClusteringService</w:t>
-      </w:r>
-      <w:proofErr w:type="spellEnd"/>
-      <w:r>
-        <w:rPr>
-          <w:rFonts w:ascii="Helvetica Neue" w:hAnsi="Helvetica Neue" w:cs="Helvetica Neue"/>
-          <w:color w:val="000000"/>
-          <w:sz w:val="22"/>
-          <w:szCs w:val="22"/>
-          <w:lang w:val="en-IN"/>
-        </w:rPr>
-        <w:t xml:space="preserve"> module in the clustering module and execute using python.</w:t>
-      </w:r>
-    </w:p>
-    <w:p>
-      <w:pPr>
-        <w:autoSpaceDE w:val="0"/>
-        <w:autoSpaceDN w:val="0"/>
-        <w:adjustRightInd w:val="0"/>
-        <w:rPr>
-          <w:rFonts w:ascii="Helvetica Neue" w:hAnsi="Helvetica Neue" w:cs="Helvetica Neue"/>
-          <w:color w:val="000000"/>
-          <w:sz w:val="22"/>
-          <w:szCs w:val="22"/>
-          <w:lang w:val="en-IN"/>
-        </w:rPr>
-      </w:pPr>
-      <w:r>
-        <w:rPr>
-          <w:rFonts w:ascii="Helvetica Neue" w:hAnsi="Helvetica Neue" w:cs="Helvetica Neue"/>
-          <w:color w:val="000000"/>
-          <w:sz w:val="22"/>
-          <w:szCs w:val="22"/>
-          <w:lang w:val="en-IN"/>
-        </w:rPr>
-        <w:t>CMD:</w:t>
-      </w:r>
-    </w:p>
-    <w:p>
-      <w:pPr>
-        <w:autoSpaceDE w:val="0"/>
-        <w:autoSpaceDN w:val="0"/>
-        <w:adjustRightInd w:val="0"/>
-        <w:rPr>
-          <w:rFonts w:ascii="Helvetica Neue" w:hAnsi="Helvetica Neue" w:cs="Helvetica Neue"/>
-          <w:color w:val="000000"/>
-          <w:sz w:val="22"/>
-          <w:szCs w:val="22"/>
-          <w:lang w:val="en-IN"/>
-        </w:rPr>
-      </w:pPr>
-      <w:r>
-        <w:rPr>
-          <w:rFonts w:ascii="Helvetica Neue" w:hAnsi="Helvetica Neue" w:cs="Helvetica Neue"/>
-          <w:color w:val="000000"/>
-          <w:sz w:val="22"/>
-          <w:szCs w:val="22"/>
-          <w:lang w:val="en-IN"/>
-        </w:rPr>
-        <w:t>&gt;&gt;&gt; python ClusteringServiceImplementationModarator.py</w:t>
-      </w:r>
-    </w:p>
-    <w:p>
-      <w:pPr>
-        <w:autoSpaceDE w:val="0"/>
-        <w:autoSpaceDN w:val="0"/>
-        <w:adjustRightInd w:val="0"/>
-        <w:rPr>
-          <w:rFonts w:ascii="Helvetica Neue" w:hAnsi="Helvetica Neue" w:cs="Helvetica Neue"/>
-          <w:color w:val="000000"/>
-          <w:sz w:val="22"/>
-          <w:szCs w:val="22"/>
-          <w:lang w:val="en-IN"/>
-        </w:rPr>
-      </w:pPr>
-    </w:p>
-    <w:p>
-      <w:pPr>
-        <w:autoSpaceDE w:val="0"/>
-        <w:autoSpaceDN w:val="0"/>
-        <w:adjustRightInd w:val="0"/>
-        <w:rPr>
-          <w:rFonts w:ascii="Helvetica Neue" w:hAnsi="Helvetica Neue" w:cs="Helvetica Neue"/>
-          <w:color w:val="000000"/>
-          <w:sz w:val="22"/>
-          <w:szCs w:val="22"/>
-          <w:lang w:val="en-IN"/>
-        </w:rPr>
-      </w:pPr>
-      <w:r>
-        <w:rPr>
-          <w:rFonts w:ascii="Helvetica Neue" w:hAnsi="Helvetica Neue" w:cs="Helvetica Neue"/>
-          <w:color w:val="000000"/>
-          <w:sz w:val="22"/>
-          <w:szCs w:val="22"/>
-          <w:lang w:val="en-IN"/>
-        </w:rPr>
-        <w:t xml:space="preserve">There are 3 (optional) arguments that you can pass </w:t>
+      </w:pPr>
+    </w:p>
+    <w:p>
+      <w:pPr>
+        <w:autoSpaceDE w:val="0"/>
+        <w:autoSpaceDN w:val="0"/>
+        <w:adjustRightInd w:val="0"/>
+        <w:rPr>
+          <w:rFonts w:cstheme="minorHAnsi"/>
+          <w:color w:val="000000"/>
+          <w:lang w:val="en-IN"/>
+        </w:rPr>
+      </w:pPr>
+      <w:r>
+        <w:rPr>
+          <w:rFonts w:cstheme="minorHAnsi"/>
+          <w:color w:val="000000"/>
+          <w:lang w:val="en-IN"/>
+        </w:rPr>
+        <w:t>There are 4</w:t>
+      </w:r>
+      <w:r>
+        <w:rPr>
+          <w:rFonts w:cstheme="minorHAnsi"/>
+          <w:color w:val="000000"/>
+          <w:lang w:val="en-IN"/>
+        </w:rPr>
+        <w:t xml:space="preserve"> (optional) arguments that you can pass </w:t>
       </w:r>
     </w:p>
     <w:p>
@@ -225,20 +255,18 @@
         <w:autoSpaceDN w:val="0"/>
         <w:adjustRightInd w:val="0"/>
         <w:rPr>
-          <w:rFonts w:ascii="Helvetica Neue" w:hAnsi="Helvetica Neue" w:cs="Helvetica Neue"/>
-          <w:color w:val="000000"/>
-          <w:sz w:val="22"/>
-          <w:szCs w:val="22"/>
-          <w:lang w:val="en-IN"/>
-        </w:rPr>
-      </w:pPr>
-      <w:r>
-        <w:rPr>
-          <w:rFonts w:ascii="Helvetica Neue" w:hAnsi="Helvetica Neue" w:cs="Helvetica Neue"/>
+          <w:rFonts w:cstheme="minorHAnsi"/>
+          <w:color w:val="000000"/>
+          <w:lang w:val="en-IN"/>
+        </w:rPr>
+      </w:pPr>
+      <w:r>
+        <w:rPr>
+          <w:rFonts w:cstheme="minorHAnsi"/>
           <w:b/>
           <w:color w:val="000000"/>
-          <w:sz w:val="22"/>
-          <w:szCs w:val="22"/>
+          <w:sz w:val="28"/>
+          <w:szCs w:val="28"/>
           <w:u w:val="single"/>
           <w:lang w:val="en-IN"/>
         </w:rPr>
@@ -246,46 +274,62 @@
       </w:r>
       <w:r>
         <w:rPr>
-          <w:rFonts w:ascii="Helvetica Neue" w:hAnsi="Helvetica Neue" w:cs="Helvetica Neue"/>
+          <w:rFonts w:cstheme="minorHAnsi"/>
           <w:b/>
           <w:color w:val="000000"/>
-          <w:sz w:val="22"/>
-          <w:szCs w:val="22"/>
+          <w:sz w:val="28"/>
+          <w:szCs w:val="28"/>
           <w:u w:val="single"/>
           <w:lang w:val="en-IN"/>
         </w:rPr>
+        <w:t>/preference</w:t>
+      </w:r>
+      <w:r>
+        <w:rPr>
+          <w:rFonts w:cstheme="minorHAnsi"/>
+          <w:b/>
+          <w:color w:val="000000"/>
+          <w:sz w:val="28"/>
+          <w:szCs w:val="28"/>
+          <w:u w:val="single"/>
+          <w:lang w:val="en-IN"/>
+        </w:rPr>
         <w:t>:</w:t>
       </w:r>
       <w:r>
         <w:rPr>
-          <w:rFonts w:ascii="Helvetica Neue" w:hAnsi="Helvetica Neue" w:cs="Helvetica Neue"/>
-          <w:color w:val="000000"/>
-          <w:sz w:val="22"/>
-          <w:szCs w:val="22"/>
-          <w:lang w:val="en-IN"/>
-        </w:rPr>
-        <w:t xml:space="preserve"> number of cluster if you have any specific cluster set to be produced.</w:t>
-      </w:r>
-    </w:p>
-    <w:p>
-      <w:pPr>
-        <w:autoSpaceDE w:val="0"/>
-        <w:autoSpaceDN w:val="0"/>
-        <w:adjustRightInd w:val="0"/>
-        <w:rPr>
-          <w:rFonts w:ascii="Helvetica Neue" w:hAnsi="Helvetica Neue" w:cs="Helvetica Neue"/>
-          <w:color w:val="000000"/>
-          <w:sz w:val="22"/>
-          <w:szCs w:val="22"/>
-          <w:lang w:val="en-IN"/>
-        </w:rPr>
-      </w:pPr>
-      <w:r>
-        <w:rPr>
-          <w:rFonts w:ascii="Helvetica Neue" w:hAnsi="Helvetica Neue" w:cs="Helvetica Neue"/>
-          <w:color w:val="000000"/>
-          <w:sz w:val="22"/>
-          <w:szCs w:val="22"/>
+          <w:rFonts w:cstheme="minorHAnsi"/>
+          <w:color w:val="000000"/>
+          <w:sz w:val="28"/>
+          <w:szCs w:val="28"/>
+          <w:lang w:val="en-IN"/>
+        </w:rPr>
+        <w:t xml:space="preserve"> </w:t>
+      </w:r>
+      <w:r>
+        <w:rPr>
+          <w:rFonts w:cstheme="minorHAnsi"/>
+          <w:color w:val="000000"/>
+          <w:lang w:val="en-IN"/>
+        </w:rPr>
+        <w:t>number of cluster if you have any specific cluster set to be produced.</w:t>
+      </w:r>
+    </w:p>
+    <w:p>
+      <w:pPr>
+        <w:autoSpaceDE w:val="0"/>
+        <w:autoSpaceDN w:val="0"/>
+        <w:adjustRightInd w:val="0"/>
+        <w:rPr>
+          <w:rFonts w:cstheme="minorHAnsi"/>
+          <w:color w:val="000000"/>
+          <w:lang w:val="en-IN"/>
+        </w:rPr>
+      </w:pPr>
+      <w:r>
+        <w:rPr>
+          <w:rFonts w:cstheme="minorHAnsi"/>
+          <w:color w:val="000000"/>
           <w:lang w:val="en-IN"/>
         </w:rPr>
         <w:tab/>
@@ -297,11 +341,50 @@
         <w:autoSpaceDE w:val="0"/>
         <w:autoSpaceDN w:val="0"/>
         <w:adjustRightInd w:val="0"/>
-        <w:rPr>
-          <w:rFonts w:ascii="Helvetica Neue" w:hAnsi="Helvetica Neue" w:cs="Helvetica Neue"/>
-          <w:color w:val="000000"/>
-          <w:sz w:val="22"/>
-          <w:szCs w:val="22"/>
+        <w:ind w:firstLine="720"/>
+        <w:rPr>
+          <w:rFonts w:cstheme="minorHAnsi"/>
+          <w:color w:val="000000"/>
+          <w:lang w:val="en-IN"/>
+        </w:rPr>
+      </w:pPr>
+      <w:bookmarkStart w:id="0" w:name="_GoBack"/>
+      <w:bookmarkEnd w:id="0"/>
+      <w:r>
+        <w:rPr>
+          <w:rFonts w:cstheme="minorHAnsi"/>
+          <w:color w:val="000000"/>
+          <w:lang w:val="en-IN"/>
+        </w:rPr>
+        <w:t>Example &gt;&gt;&gt;</w:t>
+      </w:r>
+      <w:r>
+        <w:rPr>
+          <w:rFonts w:cstheme="minorHAnsi"/>
+          <w:color w:val="000000"/>
+          <w:lang w:val="en-IN"/>
+        </w:rPr>
+        <w:t xml:space="preserve">If it is preference you can tell -1.2 or 2 </w:t>
+      </w:r>
+      <w:proofErr w:type="spellStart"/>
+      <w:r>
+        <w:rPr>
+          <w:rFonts w:cstheme="minorHAnsi"/>
+          <w:color w:val="000000"/>
+          <w:lang w:val="en-IN"/>
+        </w:rPr>
+        <w:t>etc</w:t>
+      </w:r>
+      <w:proofErr w:type="spellEnd"/>
+    </w:p>
+    <w:p>
+      <w:pPr>
+        <w:autoSpaceDE w:val="0"/>
+        <w:autoSpaceDN w:val="0"/>
+        <w:adjustRightInd w:val="0"/>
+        <w:rPr>
+          <w:rFonts w:cstheme="minorHAnsi"/>
+          <w:color w:val="000000"/>
           <w:lang w:val="en-IN"/>
         </w:rPr>
       </w:pPr>
@@ -321,43 +404,50 @@
         <w:autoSpaceDN w:val="0"/>
         <w:adjustRightInd w:val="0"/>
         <w:rPr>
-          <w:rFonts w:ascii="Helvetica Neue" w:hAnsi="Helvetica Neue" w:cs="Helvetica Neue"/>
+          <w:rFonts w:cstheme="minorHAnsi"/>
+          <w:color w:val="000000"/>
+          <w:u w:color="000000"/>
+          <w:lang w:val="en-IN"/>
+        </w:rPr>
+      </w:pPr>
+      <w:r>
+        <w:rPr>
+          <w:rFonts w:cstheme="minorHAnsi"/>
+          <w:b/>
+          <w:bCs/>
+          <w:color w:val="000000"/>
+          <w:sz w:val="28"/>
+          <w:szCs w:val="28"/>
+          <w:u w:val="single" w:color="000000"/>
+          <w:lang w:val="en-IN"/>
+        </w:rPr>
+        <w:t>Stem:</w:t>
+      </w:r>
+      <w:r>
+        <w:rPr>
+          <w:rFonts w:cstheme="minorHAnsi"/>
           <w:color w:val="000000"/>
           <w:sz w:val="22"/>
           <w:szCs w:val="22"/>
           <w:u w:color="000000"/>
           <w:lang w:val="en-IN"/>
         </w:rPr>
-      </w:pPr>
-      <w:r>
-        <w:rPr>
-          <w:rFonts w:ascii="Helvetica Neue" w:hAnsi="Helvetica Neue" w:cs="Helvetica Neue"/>
-          <w:b/>
-          <w:bCs/>
-          <w:color w:val="000000"/>
-          <w:u w:val="single" w:color="000000"/>
-          <w:lang w:val="en-IN"/>
-        </w:rPr>
-        <w:t>Stem:</w:t>
-      </w:r>
-      <w:r>
-        <w:rPr>
-          <w:rFonts w:ascii="Helvetica Neue" w:hAnsi="Helvetica Neue" w:cs="Helvetica Neue"/>
-          <w:color w:val="000000"/>
-          <w:sz w:val="22"/>
-          <w:szCs w:val="22"/>
-          <w:u w:color="000000"/>
-          <w:lang w:val="en-IN"/>
-        </w:rPr>
-        <w:t xml:space="preserve"> If you prefer to have </w:t>
+        <w:t xml:space="preserve"> </w:t>
+      </w:r>
+      <w:r>
+        <w:rPr>
+          <w:rFonts w:cstheme="minorHAnsi"/>
+          <w:color w:val="000000"/>
+          <w:u w:color="000000"/>
+          <w:lang w:val="en-IN"/>
+        </w:rPr>
+        <w:t xml:space="preserve">If you prefer to have </w:t>
       </w:r>
       <w:proofErr w:type="spellStart"/>
       <w:r>
         <w:rPr>
-          <w:rFonts w:ascii="Helvetica Neue" w:hAnsi="Helvetica Neue" w:cs="Helvetica Neue"/>
-          <w:color w:val="000000"/>
-          <w:sz w:val="22"/>
-          <w:szCs w:val="22"/>
+          <w:rFonts w:cstheme="minorHAnsi"/>
+          <w:color w:val="000000"/>
           <w:u w:color="000000"/>
           <w:lang w:val="en-IN"/>
         </w:rPr>
@@ -366,10 +456,8 @@
       <w:proofErr w:type="spellEnd"/>
       <w:r>
         <w:rPr>
-          <w:rFonts w:ascii="Helvetica Neue" w:hAnsi="Helvetica Neue" w:cs="Helvetica Neue"/>
-          <w:color w:val="000000"/>
-          <w:sz w:val="22"/>
-          <w:szCs w:val="22"/>
+          <w:rFonts w:cstheme="minorHAnsi"/>
+          <w:color w:val="000000"/>
           <w:u w:color="000000"/>
           <w:lang w:val="en-IN"/>
         </w:rPr>
@@ -382,20 +470,16 @@
         <w:autoSpaceDN w:val="0"/>
         <w:adjustRightInd w:val="0"/>
         <w:rPr>
-          <w:rFonts w:ascii="Helvetica Neue" w:hAnsi="Helvetica Neue" w:cs="Helvetica Neue"/>
-          <w:color w:val="000000"/>
-          <w:sz w:val="22"/>
-          <w:szCs w:val="22"/>
-          <w:u w:color="000000"/>
-          <w:lang w:val="en-IN"/>
-        </w:rPr>
-      </w:pPr>
-      <w:r>
-        <w:rPr>
-          <w:rFonts w:ascii="Helvetica Neue" w:hAnsi="Helvetica Neue" w:cs="Helvetica Neue"/>
-          <w:color w:val="000000"/>
-          <w:sz w:val="22"/>
-          <w:szCs w:val="22"/>
+          <w:rFonts w:cstheme="minorHAnsi"/>
+          <w:color w:val="000000"/>
+          <w:u w:color="000000"/>
+          <w:lang w:val="en-IN"/>
+        </w:rPr>
+      </w:pPr>
+      <w:r>
+        <w:rPr>
+          <w:rFonts w:cstheme="minorHAnsi"/>
+          <w:color w:val="000000"/>
           <w:u w:color="000000"/>
           <w:lang w:val="en-IN"/>
         </w:rPr>
@@ -408,22 +492,20 @@
         <w:autoSpaceDN w:val="0"/>
         <w:adjustRightInd w:val="0"/>
         <w:rPr>
-          <w:rFonts w:ascii="Helvetica Neue" w:hAnsi="Helvetica Neue" w:cs="Helvetica Neue"/>
-          <w:color w:val="000000"/>
-          <w:sz w:val="22"/>
-          <w:szCs w:val="22"/>
-          <w:u w:color="000000"/>
-          <w:lang w:val="en-IN"/>
-        </w:rPr>
-      </w:pPr>
-    </w:p>
-    <w:p>
-      <w:pPr>
-        <w:autoSpaceDE w:val="0"/>
-        <w:autoSpaceDN w:val="0"/>
-        <w:adjustRightInd w:val="0"/>
-        <w:rPr>
-          <w:rFonts w:ascii="Helvetica Neue" w:hAnsi="Helvetica Neue" w:cs="Helvetica Neue"/>
+          <w:rFonts w:cstheme="minorHAnsi"/>
+          <w:color w:val="000000"/>
+          <w:u w:color="000000"/>
+          <w:lang w:val="en-IN"/>
+        </w:rPr>
+      </w:pPr>
+    </w:p>
+    <w:p>
+      <w:pPr>
+        <w:autoSpaceDE w:val="0"/>
+        <w:autoSpaceDN w:val="0"/>
+        <w:adjustRightInd w:val="0"/>
+        <w:rPr>
+          <w:rFonts w:cstheme="minorHAnsi"/>
           <w:color w:val="000000"/>
           <w:sz w:val="22"/>
           <w:szCs w:val="22"/>
@@ -443,46 +525,44 @@
         <w:autoSpaceDN w:val="0"/>
         <w:adjustRightInd w:val="0"/>
         <w:rPr>
-          <w:rFonts w:ascii="Helvetica Neue" w:hAnsi="Helvetica Neue" w:cs="Helvetica Neue"/>
-          <w:color w:val="000000"/>
-          <w:sz w:val="22"/>
-          <w:szCs w:val="22"/>
-          <w:u w:color="000000"/>
-          <w:lang w:val="en-IN"/>
-        </w:rPr>
-      </w:pPr>
-      <w:r>
-        <w:rPr>
-          <w:rFonts w:ascii="Helvetica Neue" w:hAnsi="Helvetica Neue" w:cs="Helvetica Neue"/>
+          <w:rFonts w:cstheme="minorHAnsi"/>
+          <w:color w:val="000000"/>
+          <w:u w:color="000000"/>
+          <w:lang w:val="en-IN"/>
+        </w:rPr>
+      </w:pPr>
+      <w:r>
+        <w:rPr>
+          <w:rFonts w:cstheme="minorHAnsi"/>
           <w:b/>
           <w:bCs/>
           <w:color w:val="000000"/>
+          <w:sz w:val="28"/>
+          <w:szCs w:val="28"/>
           <w:u w:val="single" w:color="000000"/>
           <w:lang w:val="en-IN"/>
         </w:rPr>
-        <w:t>P</w:t>
-      </w:r>
-      <w:r>
-        <w:rPr>
-          <w:rFonts w:ascii="Helvetica Neue" w:hAnsi="Helvetica Neue" w:cs="Helvetica Neue"/>
-          <w:b/>
-          <w:bCs/>
-          <w:color w:val="000000"/>
-          <w:u w:val="single" w:color="000000"/>
-          <w:lang w:val="en-IN"/>
-        </w:rPr>
-        <w:t>ercentage of cluster based on category result:</w:t>
-      </w:r>
-      <w:r>
-        <w:rPr>
-          <w:rFonts w:ascii="Helvetica Neue" w:hAnsi="Helvetica Neue" w:cs="Helvetica Neue"/>
-          <w:color w:val="000000"/>
-          <w:sz w:val="22"/>
-          <w:szCs w:val="22"/>
-          <w:u w:color="000000"/>
-          <w:lang w:val="en-IN"/>
-        </w:rPr>
-        <w:t xml:space="preserve"> If you already know the number of categories provided by the data analyst, then you can give the percentage on which the cluster will be created </w:t>
+        <w:t>Percentage of cluster based on category result:</w:t>
+      </w:r>
+      <w:r>
+        <w:rPr>
+          <w:rFonts w:cstheme="minorHAnsi"/>
+          <w:color w:val="000000"/>
+          <w:sz w:val="28"/>
+          <w:szCs w:val="28"/>
+          <w:u w:color="000000"/>
+          <w:lang w:val="en-IN"/>
+        </w:rPr>
+        <w:t xml:space="preserve"> </w:t>
+      </w:r>
+      <w:r>
+        <w:rPr>
+          <w:rFonts w:cstheme="minorHAnsi"/>
+          <w:color w:val="000000"/>
+          <w:u w:color="000000"/>
+          <w:lang w:val="en-IN"/>
+        </w:rPr>
+        <w:t xml:space="preserve">If you already know the number of categories provided by the data analyst, then you can give the percentage on which the cluster will be created </w:t>
       </w:r>
     </w:p>
     <w:p>
@@ -497,35 +577,20 @@
         <w:adjustRightInd w:val="0"/>
         <w:jc w:val="both"/>
         <w:rPr>
-          <w:rFonts w:ascii="Helvetica Neue" w:hAnsi="Helvetica Neue" w:cs="Helvetica Neue"/>
-          <w:color w:val="000000"/>
-          <w:sz w:val="22"/>
-          <w:szCs w:val="22"/>
-          <w:u w:color="000000"/>
-          <w:lang w:val="en-IN"/>
-        </w:rPr>
-      </w:pPr>
-      <w:r>
-        <w:rPr>
-          <w:rFonts w:ascii="Helvetica Neue" w:hAnsi="Helvetica Neue" w:cs="Helvetica Neue"/>
-          <w:color w:val="000000"/>
-          <w:sz w:val="22"/>
-          <w:szCs w:val="22"/>
-          <w:u w:color="000000"/>
-          <w:lang w:val="en-IN"/>
-        </w:rPr>
-        <w:t xml:space="preserve">Example </w:t>
-      </w:r>
-      <w:r>
-        <w:rPr>
-          <w:rFonts w:ascii="Helvetica Neue" w:hAnsi="Helvetica Neue" w:cs="Helvetica Neue"/>
-          <w:color w:val="000000"/>
-          <w:sz w:val="22"/>
-          <w:szCs w:val="22"/>
-          <w:u w:color="000000"/>
-          <w:lang w:val="en-IN"/>
-        </w:rPr>
-        <w:t>&gt;&gt;&gt; python ClusteringServiceImplementationModarator.py ‘None’ ‘None’ ’60’</w:t>
+          <w:rFonts w:cstheme="minorHAnsi"/>
+          <w:color w:val="000000"/>
+          <w:u w:color="000000"/>
+          <w:lang w:val="en-IN"/>
+        </w:rPr>
+      </w:pPr>
+      <w:r>
+        <w:rPr>
+          <w:rFonts w:cstheme="minorHAnsi"/>
+          <w:color w:val="000000"/>
+          <w:u w:color="000000"/>
+          <w:lang w:val="en-IN"/>
+        </w:rPr>
+        <w:t>Example &gt;&gt;&gt; python ClusteringServiceImplementationModarator.py ‘None’ ‘None’ ’60’</w:t>
       </w:r>
     </w:p>
     <w:p>
@@ -540,20 +605,16 @@
         <w:adjustRightInd w:val="0"/>
         <w:jc w:val="both"/>
         <w:rPr>
-          <w:rFonts w:ascii="Helvetica Neue" w:hAnsi="Helvetica Neue" w:cs="Helvetica Neue"/>
-          <w:color w:val="000000"/>
-          <w:sz w:val="22"/>
-          <w:szCs w:val="22"/>
-          <w:u w:color="000000"/>
-          <w:lang w:val="en-IN"/>
-        </w:rPr>
-      </w:pPr>
-      <w:r>
-        <w:rPr>
-          <w:rFonts w:ascii="Helvetica Neue" w:hAnsi="Helvetica Neue" w:cs="Helvetica Neue"/>
-          <w:color w:val="000000"/>
-          <w:sz w:val="22"/>
-          <w:szCs w:val="22"/>
+          <w:rFonts w:cstheme="minorHAnsi"/>
+          <w:color w:val="000000"/>
+          <w:u w:color="000000"/>
+          <w:lang w:val="en-IN"/>
+        </w:rPr>
+      </w:pPr>
+      <w:r>
+        <w:rPr>
+          <w:rFonts w:cstheme="minorHAnsi"/>
+          <w:color w:val="000000"/>
           <w:u w:color="000000"/>
           <w:lang w:val="en-IN"/>
         </w:rPr>
@@ -572,87 +633,105 @@
         <w:adjustRightInd w:val="0"/>
         <w:jc w:val="both"/>
         <w:rPr>
-          <w:rFonts w:ascii="Helvetica Neue" w:hAnsi="Helvetica Neue" w:cs="Helvetica Neue"/>
-          <w:color w:val="000000"/>
-          <w:sz w:val="22"/>
-          <w:szCs w:val="22"/>
-          <w:u w:color="000000"/>
-          <w:lang w:val="en-IN"/>
-        </w:rPr>
-      </w:pPr>
-      <w:r>
-        <w:rPr>
-          <w:rFonts w:ascii="Helvetica Neue" w:hAnsi="Helvetica Neue" w:cs="Helvetica Neue"/>
-          <w:color w:val="000000"/>
-          <w:sz w:val="22"/>
-          <w:szCs w:val="22"/>
-          <w:u w:color="000000"/>
-          <w:lang w:val="en-IN"/>
-        </w:rPr>
-        <w:t>However, this cannot be ensur</w:t>
-      </w:r>
-      <w:r>
-        <w:rPr>
-          <w:rFonts w:ascii="Helvetica Neue" w:hAnsi="Helvetica Neue" w:cs="Helvetica Neue"/>
-          <w:color w:val="000000"/>
-          <w:sz w:val="22"/>
-          <w:szCs w:val="22"/>
-          <w:u w:color="000000"/>
-          <w:lang w:val="en-IN"/>
-        </w:rPr>
-        <w:t>ed, if the number of documents/</w:t>
-      </w:r>
-      <w:r>
-        <w:rPr>
-          <w:rFonts w:ascii="Helvetica Neue" w:hAnsi="Helvetica Neue" w:cs="Helvetica Neue"/>
-          <w:color w:val="000000"/>
-          <w:sz w:val="22"/>
-          <w:szCs w:val="22"/>
-          <w:u w:color="000000"/>
-          <w:lang w:val="en-IN"/>
-        </w:rPr>
-        <w:t>records are less to form so many cluster. In such case logic behind the scenes will override your percentage.</w:t>
+          <w:rFonts w:cstheme="minorHAnsi"/>
+          <w:color w:val="000000"/>
+          <w:u w:color="000000"/>
+          <w:lang w:val="en-IN"/>
+        </w:rPr>
+      </w:pPr>
+      <w:r>
+        <w:rPr>
+          <w:rFonts w:cstheme="minorHAnsi"/>
+          <w:color w:val="000000"/>
+          <w:u w:color="000000"/>
+          <w:lang w:val="en-IN"/>
+        </w:rPr>
+        <w:t>However, this cannot be ensured, if the number of documents/records are less to form so many cluster. In such case logic behind the scenes will override your percentage.</w:t>
       </w:r>
     </w:p>
     <w:p>
       <w:pPr>
         <w:pStyle w:val="ListParagraph"/>
         <w:ind w:left="864" w:firstLine="360"/>
-      </w:pPr>
-      <w:r>
-        <w:rPr>
-          <w:rFonts w:ascii="Helvetica Neue" w:hAnsi="Helvetica Neue" w:cs="Helvetica Neue"/>
-          <w:color w:val="000000"/>
-          <w:sz w:val="22"/>
-          <w:szCs w:val="22"/>
-          <w:u w:color="000000"/>
-          <w:lang w:val="en-IN"/>
-        </w:rPr>
-        <w:t>You can however check</w:t>
-      </w:r>
-      <w:r>
-        <w:rPr>
-          <w:rFonts w:ascii="Helvetica Neue" w:hAnsi="Helvetica Neue" w:cs="Helvetica Neue"/>
-          <w:color w:val="000000"/>
-          <w:sz w:val="22"/>
-          <w:szCs w:val="22"/>
-          <w:u w:color="000000"/>
-          <w:lang w:val="en-IN"/>
-        </w:rPr>
-        <w:t xml:space="preserve"> final percentage generated by the logic in </w:t>
-      </w:r>
-      <w:bookmarkStart w:id="0" w:name="_GoBack"/>
-      <w:bookmarkEnd w:id="0"/>
-      <w:r>
-        <w:rPr>
-          <w:rFonts w:ascii="Helvetica Neue" w:hAnsi="Helvetica Neue" w:cs="Helvetica Neue"/>
-          <w:color w:val="000000"/>
-          <w:sz w:val="22"/>
-          <w:szCs w:val="22"/>
-          <w:u w:color="000000"/>
-          <w:lang w:val="en-IN"/>
-        </w:rPr>
-        <w:t>the logs</w:t>
+        <w:rPr>
+          <w:rFonts w:cstheme="minorHAnsi"/>
+          <w:color w:val="000000"/>
+          <w:u w:color="000000"/>
+          <w:lang w:val="en-IN"/>
+        </w:rPr>
+      </w:pPr>
+      <w:r>
+        <w:rPr>
+          <w:rFonts w:cstheme="minorHAnsi"/>
+          <w:color w:val="000000"/>
+          <w:u w:color="000000"/>
+          <w:lang w:val="en-IN"/>
+        </w:rPr>
+        <w:t>You can however check final percentage generated by the logic in the logs</w:t>
+      </w:r>
+    </w:p>
+    <w:p>
+      <w:pPr>
+        <w:pStyle w:val="ListParagraph"/>
+        <w:ind w:left="864" w:firstLine="360"/>
+        <w:rPr>
+          <w:rFonts w:cstheme="minorHAnsi"/>
+          <w:color w:val="000000"/>
+          <w:u w:color="000000"/>
+          <w:lang w:val="en-IN"/>
+        </w:rPr>
+      </w:pPr>
+    </w:p>
+    <w:p>
+      <w:pPr>
+        <w:pStyle w:val="ListParagraph"/>
+        <w:ind w:left="864" w:firstLine="360"/>
+        <w:rPr>
+          <w:rFonts w:cstheme="minorHAnsi"/>
+          <w:color w:val="000000"/>
+          <w:u w:color="000000"/>
+          <w:lang w:val="en-IN"/>
+        </w:rPr>
+      </w:pPr>
+    </w:p>
+    <w:p>
+      <w:pPr>
+        <w:pStyle w:val="ListParagraph"/>
+        <w:numPr>
+          <w:ilvl w:val="0"/>
+          <w:numId w:val="3"/>
+        </w:numPr>
+        <w:rPr>
+          <w:rFonts w:cstheme="minorHAnsi"/>
+        </w:rPr>
+      </w:pPr>
+      <w:proofErr w:type="spellStart"/>
+      <w:r>
+        <w:rPr>
+          <w:rFonts w:cstheme="minorHAnsi"/>
+          <w:b/>
+          <w:sz w:val="28"/>
+          <w:szCs w:val="28"/>
+          <w:u w:val="single"/>
+        </w:rPr>
+        <w:t>Algo</w:t>
+      </w:r>
+      <w:proofErr w:type="spellEnd"/>
+      <w:r>
+        <w:rPr>
+          <w:rFonts w:cstheme="minorHAnsi"/>
+          <w:b/>
+          <w:sz w:val="28"/>
+          <w:szCs w:val="28"/>
+          <w:u w:val="single"/>
+        </w:rPr>
+        <w:t xml:space="preserve"> Name:</w:t>
+      </w:r>
+      <w:r>
+        <w:rPr>
+          <w:rFonts w:cstheme="minorHAnsi"/>
+        </w:rPr>
+        <w:t xml:space="preserve"> The algorithm which needs to be Started</w:t>
       </w:r>
     </w:p>
     <w:sectPr>
@@ -864,7 +943,7 @@
   <w:abstractNum w:abstractNumId="3" w15:restartNumberingAfterBreak="0">
     <w:nsid w:val="406D51F4"/>
     <w:multiLevelType w:val="hybridMultilevel"/>
-    <w:tmpl w:val="98880A00"/>
+    <w:tmpl w:val="81E84318"/>
     <w:lvl w:ilvl="0" w:tplc="40090001">
       <w:start w:val="1"/>
       <w:numFmt w:val="bullet"/>
@@ -875,6 +954,118 @@
       </w:pPr>
       <w:rPr>
         <w:rFonts w:ascii="Symbol" w:hAnsi="Symbol" w:hint="default"/>
+      </w:rPr>
+    </w:lvl>
+    <w:lvl w:ilvl="1" w:tplc="40090003" w:tentative="1">
+      <w:start w:val="1"/>
+      <w:numFmt w:val="bullet"/>
+      <w:lvlText w:val="o"/>
+      <w:lvlJc w:val="left"/>
+      <w:pPr>
+        <w:ind w:left="1440" w:hanging="360"/>
+      </w:pPr>
+      <w:rPr>
+        <w:rFonts w:ascii="Courier New" w:hAnsi="Courier New" w:cs="Courier New" w:hint="default"/>
+      </w:rPr>
+    </w:lvl>
+    <w:lvl w:ilvl="2" w:tplc="40090005" w:tentative="1">
+      <w:start w:val="1"/>
+      <w:numFmt w:val="bullet"/>
+      <w:lvlText w:val=""/>
+      <w:lvlJc w:val="left"/>
+      <w:pPr>
+        <w:ind w:left="2160" w:hanging="360"/>
+      </w:pPr>
+      <w:rPr>
+        <w:rFonts w:ascii="Wingdings" w:hAnsi="Wingdings" w:hint="default"/>
+      </w:rPr>
+    </w:lvl>
+    <w:lvl w:ilvl="3" w:tplc="40090001" w:tentative="1">
+      <w:start w:val="1"/>
+      <w:numFmt w:val="bullet"/>
+      <w:lvlText w:val=""/>
+      <w:lvlJc w:val="left"/>
+      <w:pPr>
+        <w:ind w:left="2880" w:hanging="360"/>
+      </w:pPr>
+      <w:rPr>
+        <w:rFonts w:ascii="Symbol" w:hAnsi="Symbol" w:hint="default"/>
+      </w:rPr>
+    </w:lvl>
+    <w:lvl w:ilvl="4" w:tplc="40090003" w:tentative="1">
+      <w:start w:val="1"/>
+      <w:numFmt w:val="bullet"/>
+      <w:lvlText w:val="o"/>
+      <w:lvlJc w:val="left"/>
+      <w:pPr>
+        <w:ind w:left="3600" w:hanging="360"/>
+      </w:pPr>
+      <w:rPr>
+        <w:rFonts w:ascii="Courier New" w:hAnsi="Courier New" w:cs="Courier New" w:hint="default"/>
+      </w:rPr>
+    </w:lvl>
+    <w:lvl w:ilvl="5" w:tplc="40090005" w:tentative="1">
+      <w:start w:val="1"/>
+      <w:numFmt w:val="bullet"/>
+      <w:lvlText w:val=""/>
+      <w:lvlJc w:val="left"/>
+      <w:pPr>
+        <w:ind w:left="4320" w:hanging="360"/>
+      </w:pPr>
+      <w:rPr>
+        <w:rFonts w:ascii="Wingdings" w:hAnsi="Wingdings" w:hint="default"/>
+      </w:rPr>
+    </w:lvl>
+    <w:lvl w:ilvl="6" w:tplc="40090001" w:tentative="1">
+      <w:start w:val="1"/>
+      <w:numFmt w:val="bullet"/>
+      <w:lvlText w:val=""/>
+      <w:lvlJc w:val="left"/>
+      <w:pPr>
+        <w:ind w:left="5040" w:hanging="360"/>
+      </w:pPr>
+      <w:rPr>
+        <w:rFonts w:ascii="Symbol" w:hAnsi="Symbol" w:hint="default"/>
+      </w:rPr>
+    </w:lvl>
+    <w:lvl w:ilvl="7" w:tplc="40090003" w:tentative="1">
+      <w:start w:val="1"/>
+      <w:numFmt w:val="bullet"/>
+      <w:lvlText w:val="o"/>
+      <w:lvlJc w:val="left"/>
+      <w:pPr>
+        <w:ind w:left="5760" w:hanging="360"/>
+      </w:pPr>
+      <w:rPr>
+        <w:rFonts w:ascii="Courier New" w:hAnsi="Courier New" w:cs="Courier New" w:hint="default"/>
+      </w:rPr>
+    </w:lvl>
+    <w:lvl w:ilvl="8" w:tplc="40090005" w:tentative="1">
+      <w:start w:val="1"/>
+      <w:numFmt w:val="bullet"/>
+      <w:lvlText w:val=""/>
+      <w:lvlJc w:val="left"/>
+      <w:pPr>
+        <w:ind w:left="6480" w:hanging="360"/>
+      </w:pPr>
+      <w:rPr>
+        <w:rFonts w:ascii="Wingdings" w:hAnsi="Wingdings" w:hint="default"/>
+      </w:rPr>
+    </w:lvl>
+  </w:abstractNum>
+  <w:abstractNum w:abstractNumId="4" w15:restartNumberingAfterBreak="0">
+    <w:nsid w:val="44507DA8"/>
+    <w:multiLevelType w:val="hybridMultilevel"/>
+    <w:tmpl w:val="D2523A3E"/>
+    <w:lvl w:ilvl="0" w:tplc="39EC864E">
+      <w:numFmt w:val="bullet"/>
+      <w:lvlText w:val=""/>
+      <w:lvlJc w:val="left"/>
+      <w:pPr>
+        <w:ind w:left="720" w:hanging="360"/>
+      </w:pPr>
+      <w:rPr>
+        <w:rFonts w:ascii="Wingdings" w:eastAsiaTheme="minorHAnsi" w:hAnsi="Wingdings" w:cstheme="minorBidi" w:hint="default"/>
       </w:rPr>
     </w:lvl>
     <w:lvl w:ilvl="1" w:tplc="40090003" w:tentative="1">
@@ -985,6 +1176,9 @@
   </w:num>
   <w:num w:numId="4">
     <w:abstractNumId w:val="2"/>
+  </w:num>
+  <w:num w:numId="5">
+    <w:abstractNumId w:val="4"/>
   </w:num>
 </w:numbering>
 </file>

</xml_diff>